<commit_message>
Alteração na documentação + validação de login e conexão com banco de dados + inicio de codificação de página da 'Seleção de quiz' + ajustes de css em cadastro e index
</commit_message>
<xml_diff>
--- a/Documentação/Documentação BornGothic.docx
+++ b/Documentação/Documentação BornGothic.docx
@@ -1025,7 +1025,6 @@
           <w:docPartUnique/>
         </w:docPartObj>
       </w:sdtPr>
-      <w:sdtEndPr/>
       <w:sdtContent>
         <w:p>
           <w:pPr>
@@ -3014,7 +3013,23 @@
           <w:sz w:val="28"/>
           <w:szCs w:val="28"/>
         </w:rPr>
-        <w:t>1 O QUE A SUBCULTURA GÓTICA</w:t>
+        <w:t xml:space="preserve">1 O QUE </w:t>
+      </w:r>
+      <w:r>
+        <w:rPr>
+          <w:color w:val="000000" w:themeColor="text1"/>
+          <w:sz w:val="28"/>
+          <w:szCs w:val="28"/>
+        </w:rPr>
+        <w:t xml:space="preserve">É </w:t>
+      </w:r>
+      <w:r>
+        <w:rPr>
+          <w:color w:val="000000" w:themeColor="text1"/>
+          <w:sz w:val="28"/>
+          <w:szCs w:val="28"/>
+        </w:rPr>
+        <w:t>A SUBCULTURA GÓTICA</w:t>
       </w:r>
       <w:bookmarkEnd w:id="1"/>
     </w:p>
@@ -3286,21 +3301,7 @@
         <w:rPr>
           <w:color w:val="000000" w:themeColor="text1"/>
         </w:rPr>
-        <w:t xml:space="preserve">Desde a década de 90 a subcultura gótica começou a sofrer de algumas distorções por parte de enganos frequentes como o de que o termo “gótico” sempre esteve ligado através da história, </w:t>
-      </w:r>
-      <w:proofErr w:type="gramStart"/>
-      <w:r>
-        <w:rPr>
-          <w:color w:val="000000" w:themeColor="text1"/>
-        </w:rPr>
-        <w:t>e</w:t>
-      </w:r>
-      <w:proofErr w:type="gramEnd"/>
-      <w:r>
-        <w:rPr>
-          <w:color w:val="000000" w:themeColor="text1"/>
-        </w:rPr>
-        <w:t xml:space="preserve"> portanto, os góticos de hoje seriam legítimos descendentes dos godos. Entretanto, os góticos da cultura iniciada na década de 80 não são descendentes dos Godos dos séculos passados de forma alguma, pois nem sequer tiveram alguma ligação através de suas épocas.</w:t>
+        <w:t>Desde a década de 90 a subcultura gótica começou a sofrer de algumas distorções por parte de enganos frequentes como o de que o termo “gótico” sempre esteve ligado através da história, e portanto, os góticos de hoje seriam legítimos descendentes dos godos. Entretanto, os góticos da cultura iniciada na década de 80 não são descendentes dos Godos dos séculos passados de forma alguma, pois nem sequer tiveram alguma ligação através de suas épocas.</w:t>
       </w:r>
     </w:p>
     <w:p>
@@ -5193,7 +5194,6 @@
         <w:t xml:space="preserve">, </w:t>
       </w:r>
       <w:proofErr w:type="spellStart"/>
-      <w:proofErr w:type="gramStart"/>
       <w:r>
         <w:rPr>
           <w:color w:val="000000" w:themeColor="text1"/>
@@ -5205,14 +5205,7 @@
         <w:rPr>
           <w:color w:val="000000" w:themeColor="text1"/>
         </w:rPr>
-        <w:t>, etc.</w:t>
-      </w:r>
-      <w:proofErr w:type="gramEnd"/>
-      <w:r>
-        <w:rPr>
-          <w:color w:val="000000" w:themeColor="text1"/>
-        </w:rPr>
-        <w:t>) durante todo o projeto</w:t>
+        <w:t>, etc.) durante todo o projeto</w:t>
       </w:r>
       <w:r>
         <w:rPr>
@@ -7250,6 +7243,7 @@
   <w:style w:type="character" w:default="1" w:styleId="Fontepargpadro">
     <w:name w:val="Default Paragraph Font"/>
     <w:uiPriority w:val="1"/>
+    <w:semiHidden/>
     <w:unhideWhenUsed/>
   </w:style>
   <w:style w:type="table" w:default="1" w:styleId="Tabelanormal">
@@ -8026,18 +8020,15 @@
 </file>
 
 <file path=customXml/item1.xml><?xml version="1.0" encoding="utf-8"?>
-<p:properties xmlns:p="http://schemas.microsoft.com/office/2006/metadata/properties" xmlns:xsi="http://www.w3.org/2001/XMLSchema-instance" xmlns:pc="http://schemas.microsoft.com/office/infopath/2007/PartnerControls">
-  <documentManagement>
-    <_activity xmlns="1dc861b8-2196-455d-b291-a999da8cffb6" xsi:nil="true"/>
-  </documentManagement>
-</p:properties>
+<?mso-contentType ?>
+<FormTemplates xmlns="http://schemas.microsoft.com/sharepoint/v3/contenttype/forms">
+  <Display>DocumentLibraryForm</Display>
+  <Edit>DocumentLibraryForm</Edit>
+  <New>DocumentLibraryForm</New>
+</FormTemplates>
 </file>
 
 <file path=customXml/item2.xml><?xml version="1.0" encoding="utf-8"?>
-<b:Sources xmlns:b="http://schemas.openxmlformats.org/officeDocument/2006/bibliography" xmlns="http://schemas.openxmlformats.org/officeDocument/2006/bibliography" SelectedStyle="\APASixthEditionOfficeOnline.xsl" StyleName="APA" Version="6"/>
-</file>
-
-<file path=customXml/item3.xml><?xml version="1.0" encoding="utf-8"?>
 <ct:contentTypeSchema xmlns:ct="http://schemas.microsoft.com/office/2006/metadata/contentType" xmlns:ma="http://schemas.microsoft.com/office/2006/metadata/properties/metaAttributes" ct:_="" ma:_="" ma:contentTypeName="Document" ma:contentTypeID="0x01010045B33021656A9E479DF12B9A8EE42828" ma:contentTypeVersion="10" ma:contentTypeDescription="Create a new document." ma:contentTypeScope="" ma:versionID="5ede22190f62034867da76e552493950">
   <xsd:schema xmlns:xsd="http://www.w3.org/2001/XMLSchema" xmlns:xs="http://www.w3.org/2001/XMLSchema" xmlns:p="http://schemas.microsoft.com/office/2006/metadata/properties" xmlns:ns3="1dc861b8-2196-455d-b291-a999da8cffb6" targetNamespace="http://schemas.microsoft.com/office/2006/metadata/properties" ma:root="true" ma:fieldsID="7b92c7a709487a617ea736db7e12b693" ns3:_="">
     <xsd:import namespace="1dc861b8-2196-455d-b291-a999da8cffb6"/>
@@ -8219,40 +8210,27 @@
 </ct:contentTypeSchema>
 </file>
 
+<file path=customXml/item3.xml><?xml version="1.0" encoding="utf-8"?>
+<b:Sources xmlns:b="http://schemas.openxmlformats.org/officeDocument/2006/bibliography" xmlns="http://schemas.openxmlformats.org/officeDocument/2006/bibliography" SelectedStyle="\APASixthEditionOfficeOnline.xsl" StyleName="APA" Version="6"/>
+</file>
+
 <file path=customXml/item4.xml><?xml version="1.0" encoding="utf-8"?>
-<?mso-contentType ?>
-<FormTemplates xmlns="http://schemas.microsoft.com/sharepoint/v3/contenttype/forms">
-  <Display>DocumentLibraryForm</Display>
-  <Edit>DocumentLibraryForm</Edit>
-  <New>DocumentLibraryForm</New>
-</FormTemplates>
+<p:properties xmlns:p="http://schemas.microsoft.com/office/2006/metadata/properties" xmlns:xsi="http://www.w3.org/2001/XMLSchema-instance" xmlns:pc="http://schemas.microsoft.com/office/infopath/2007/PartnerControls">
+  <documentManagement>
+    <_activity xmlns="1dc861b8-2196-455d-b291-a999da8cffb6" xsi:nil="true"/>
+  </documentManagement>
+</p:properties>
 </file>
 
 <file path=customXml/itemProps1.xml><?xml version="1.0" encoding="utf-8"?>
-<ds:datastoreItem xmlns:ds="http://schemas.openxmlformats.org/officeDocument/2006/customXml" ds:itemID="{9F5534A3-6C06-4FD7-8A90-2729748B7EE3}">
+<ds:datastoreItem xmlns:ds="http://schemas.openxmlformats.org/officeDocument/2006/customXml" ds:itemID="{0953FD74-2458-41B0-931B-6FF83D60C225}">
   <ds:schemaRefs>
-    <ds:schemaRef ds:uri="http://purl.org/dc/elements/1.1/"/>
-    <ds:schemaRef ds:uri="http://purl.org/dc/terms/"/>
-    <ds:schemaRef ds:uri="http://schemas.openxmlformats.org/package/2006/metadata/core-properties"/>
-    <ds:schemaRef ds:uri="http://www.w3.org/XML/1998/namespace"/>
-    <ds:schemaRef ds:uri="http://schemas.microsoft.com/office/2006/metadata/properties"/>
-    <ds:schemaRef ds:uri="1dc861b8-2196-455d-b291-a999da8cffb6"/>
-    <ds:schemaRef ds:uri="http://purl.org/dc/dcmitype/"/>
-    <ds:schemaRef ds:uri="http://schemas.microsoft.com/office/2006/documentManagement/types"/>
-    <ds:schemaRef ds:uri="http://schemas.microsoft.com/office/infopath/2007/PartnerControls"/>
+    <ds:schemaRef ds:uri="http://schemas.microsoft.com/sharepoint/v3/contenttype/forms"/>
   </ds:schemaRefs>
 </ds:datastoreItem>
 </file>
 
 <file path=customXml/itemProps2.xml><?xml version="1.0" encoding="utf-8"?>
-<ds:datastoreItem xmlns:ds="http://schemas.openxmlformats.org/officeDocument/2006/customXml" ds:itemID="{8B5D91F9-3211-43FF-9C7D-25620131860F}">
-  <ds:schemaRefs>
-    <ds:schemaRef ds:uri="http://schemas.openxmlformats.org/officeDocument/2006/bibliography"/>
-  </ds:schemaRefs>
-</ds:datastoreItem>
-</file>
-
-<file path=customXml/itemProps3.xml><?xml version="1.0" encoding="utf-8"?>
 <ds:datastoreItem xmlns:ds="http://schemas.openxmlformats.org/officeDocument/2006/customXml" ds:itemID="{DB3170FF-350F-4F84-A62E-F4AF68F4BF29}">
   <ds:schemaRefs>
     <ds:schemaRef ds:uri="http://schemas.microsoft.com/office/2006/metadata/contentType"/>
@@ -8270,10 +8248,20 @@
 </ds:datastoreItem>
 </file>
 
+<file path=customXml/itemProps3.xml><?xml version="1.0" encoding="utf-8"?>
+<ds:datastoreItem xmlns:ds="http://schemas.openxmlformats.org/officeDocument/2006/customXml" ds:itemID="{8B5D91F9-3211-43FF-9C7D-25620131860F}">
+  <ds:schemaRefs>
+    <ds:schemaRef ds:uri="http://schemas.openxmlformats.org/officeDocument/2006/bibliography"/>
+  </ds:schemaRefs>
+</ds:datastoreItem>
+</file>
+
 <file path=customXml/itemProps4.xml><?xml version="1.0" encoding="utf-8"?>
-<ds:datastoreItem xmlns:ds="http://schemas.openxmlformats.org/officeDocument/2006/customXml" ds:itemID="{0953FD74-2458-41B0-931B-6FF83D60C225}">
+<ds:datastoreItem xmlns:ds="http://schemas.openxmlformats.org/officeDocument/2006/customXml" ds:itemID="{9F5534A3-6C06-4FD7-8A90-2729748B7EE3}">
   <ds:schemaRefs>
-    <ds:schemaRef ds:uri="http://schemas.microsoft.com/sharepoint/v3/contenttype/forms"/>
+    <ds:schemaRef ds:uri="http://schemas.microsoft.com/office/2006/metadata/properties"/>
+    <ds:schemaRef ds:uri="http://schemas.microsoft.com/office/infopath/2007/PartnerControls"/>
+    <ds:schemaRef ds:uri="1dc861b8-2196-455d-b291-a999da8cffb6"/>
   </ds:schemaRefs>
 </ds:datastoreItem>
 </file>
</xml_diff>